<commit_message>
data was getter from db to the word
</commit_message>
<xml_diff>
--- a/storage/helloWorld.docx
+++ b/storage/helloWorld.docx
@@ -12,6 +12,20 @@
       </w:r>
     </w:p>
     <w:p>
+      <w:pPr/>
+      <w:r>
+        <w:rPr/>
+        <w:t xml:space="preserve">Client Name: Whitney Hurley</w:t>
+      </w:r>
+    </w:p>
+    <w:p>
+      <w:pPr/>
+      <w:r>
+        <w:rPr/>
+        <w:t xml:space="preserve">Company Name: Roberts and Richards Co</w:t>
+      </w:r>
+    </w:p>
+    <w:p>
       <w:pPr>
         <w:pStyle w:val="Heading2"/>
       </w:pPr>
@@ -63,14 +77,14 @@
       <w:pPr/>
       <w:r>
         <w:rPr/>
-        <w:t xml:space="preserve">2.2. Инвестор йигим микдорини тулик хажмда Жамгарма хисоб ракамига утказиш йУли билан куйидаги тартибда тУланади: — 20 (йигирма) фоизи 432.480.000 (турт юз уттиз икки миллион турт юз саксон минг) сум микдоридаги олдиндан туловни мазкур шартнома имзоланган санадан бошлаб З (уч) иш кунидан кечиктирмаган холда амалга оширади; — йигимнинг колган 80 (саксон) фоизи 1.729.920.000 (бир миллиард йетти юз йигирма туккиз миллион туккиз юз йигирма минг) сум микдорини мазкур шартномага иловада келтирилган ”Иигимнинг колган 80 (саксон) фоизи микдорини тулаш режа-графиги” (кейинги Уринларда — режа-график) асосида туланишини таъминлайди. Бунда, Йигим микдори АРТ берилган лойихавий бино (иншоот) юзасидан конунчилик хужжатларида белгиланган тартибга мувофик лойиха-смета хужжатлари ишлаб чикиш ва тасдиклаш, курилиш-монтаж ишларини амалга ошириш хамда курилиш-монтаж ишлари тугалланган объектдан фойдаланиш учун рухсатнома бериш санасигача, аммо мазкур шартнома имзоланган санадан бошлаб энг купи билан 2 (икки) йил давомида хар кварталда тенг микдорда бУлиб-бУлиб тулаш йУли билан тулик микдорда тУланиши шарт.</w:t>
-      </w:r>
-    </w:p>
-    <w:p>
-      <w:pPr/>
-      <w:r>
-        <w:rPr/>
-        <w:t xml:space="preserve">2.3. Мазкур шартномада кУрсатилган хар кандай параметрлар Узгарганда, улар Узгарганлиги аникланган (тасдикланган) санадан бошлаб 5 (беш) иш куни мобайнида Инвестор Компания билан хамкорликда мазкур шартномага тегишли Узгартириш киритиш чораларини куриши шарт. Мурожаат натижасида Компания ва Инвестор мазкур шартноманинг 5.1—5.3-бандларида назарда тутилган харакатларни амалга оширадилар.</w:t>
+        <w:t xml:space="preserve">2.2. Инвестор йигим микдорини тулик хажмда Жамгарма хисоб ракамига утказиш йУли билан куйидаги тартибда тУланади: — 20 (йигирма) фоизи 432.480.000 (турт юз уттиз икки миллион турт юз саксон минг) сум микдоридаги олдиндан туловни мазкур шартнома имзоланган санадан бошлаб З (уч) иш кунидан кечиктирмаган холда амалга оширади; — йигимнинг колган 80 (саксон) фоизи 1.729.920.000 (бир миллиард йетти юз йигирма туккиз миллион туккиз юз йигирма минг) сум микдордаги къшимча туловни куп каватли турар жой биноси (иншооти) куриб битказилгунга кадар, аммо 2023 йил 1 ноябрдан кечиктирмасдан куйидаги мухлатларда амалга оширади.</w:t>
+      </w:r>
+    </w:p>
+    <w:p>
+      <w:pPr/>
+      <w:r>
+        <w:rPr/>
+        <w:t xml:space="preserve">2.3. Иигимнинг колган 80 (саксон) фоизини тулашда Инвестор тУловларни икки хил шаклда амалга ошириши мумкин: — уз маблаглари хисобидан ёки — Жамгарманинг ваколатли тижорат банки (кейинги Уринларда — Банк) оркали къшимча кафиллик хати олиш йУли билан. Къшимча кафиллик хати асосида Жамгарма, Инвестор ва Банк ушбу шартномада назарда тутилган харакатларни амалга оширадилар.</w:t>
       </w:r>
     </w:p>
     <w:p>

</xml_diff>